<commit_message>
refs #511 Papierprototyp Aufgabe
</commit_message>
<xml_diff>
--- a/doc/03_Technischer_Bericht_Teil_2/03_Domain Analyse/Domain Analyse.docx
+++ b/doc/03_Technischer_Bericht_Teil_2/03_Domain Analyse/Domain Analyse.docx
@@ -109,7 +109,7 @@
                     <w:noProof/>
                     <w:color w:val="4F4F59"/>
                   </w:rPr>
-                  <w:t>11. Oktober 2011</w:t>
+                  <w:t>12. Oktober 2011</w:t>
                 </w:r>
                 <w:r>
                   <w:rPr>
@@ -1258,21 +1258,7 @@
                 <w:rStyle w:val="Hyperlink"/>
                 <w:noProof/>
               </w:rPr>
-              <w:t>Allgemeiner Abla</w:t>
-            </w:r>
-            <w:r>
-              <w:rPr>
-                <w:rStyle w:val="Hyperlink"/>
-                <w:noProof/>
-              </w:rPr>
-              <w:t>u</w:t>
-            </w:r>
-            <w:r>
-              <w:rPr>
-                <w:rStyle w:val="Hyperlink"/>
-                <w:noProof/>
-              </w:rPr>
-              <w:t>f</w:t>
+              <w:t>Allgemeiner Ablauf</w:t>
             </w:r>
             <w:r>
               <w:rPr>
@@ -3366,14 +3352,27 @@
       <w:r>
         <w:t xml:space="preserve">Abbildung </w:t>
       </w:r>
-      <w:fldSimple w:instr=" SEQ Abbildung \* ARABIC ">
-        <w:r>
-          <w:rPr>
-            <w:noProof/>
-          </w:rPr>
-          <w:t>1</w:t>
-        </w:r>
-      </w:fldSimple>
+      <w:r>
+        <w:fldChar w:fldCharType="begin"/>
+      </w:r>
+      <w:r>
+        <w:instrText xml:space="preserve"> SEQ Abbildung \* ARABIC </w:instrText>
+      </w:r>
+      <w:r>
+        <w:fldChar w:fldCharType="separate"/>
+      </w:r>
+      <w:r>
+        <w:rPr>
+          <w:noProof/>
+        </w:rPr>
+        <w:t>1</w:t>
+      </w:r>
+      <w:r>
+        <w:rPr>
+          <w:noProof/>
+        </w:rPr>
+        <w:fldChar w:fldCharType="end"/>
+      </w:r>
       <w:r>
         <w:t xml:space="preserve"> - Multi-Filter</w:t>
       </w:r>
@@ -3510,14 +3509,27 @@
       <w:r>
         <w:t xml:space="preserve">Abbildung </w:t>
       </w:r>
-      <w:fldSimple w:instr=" SEQ Abbildung \* ARABIC ">
-        <w:r>
-          <w:rPr>
-            <w:noProof/>
-          </w:rPr>
-          <w:t>2</w:t>
-        </w:r>
-      </w:fldSimple>
+      <w:r>
+        <w:fldChar w:fldCharType="begin"/>
+      </w:r>
+      <w:r>
+        <w:instrText xml:space="preserve"> SEQ Abbildung \* ARABIC </w:instrText>
+      </w:r>
+      <w:r>
+        <w:fldChar w:fldCharType="separate"/>
+      </w:r>
+      <w:r>
+        <w:rPr>
+          <w:noProof/>
+        </w:rPr>
+        <w:t>2</w:t>
+      </w:r>
+      <w:r>
+        <w:rPr>
+          <w:noProof/>
+        </w:rPr>
+        <w:fldChar w:fldCharType="end"/>
+      </w:r>
       <w:r>
         <w:t xml:space="preserve"> - Finder</w:t>
       </w:r>
@@ -3672,14 +3684,27 @@
       <w:r>
         <w:t xml:space="preserve">Abbildung </w:t>
       </w:r>
-      <w:fldSimple w:instr=" SEQ Abbildung \* ARABIC ">
-        <w:r>
-          <w:rPr>
-            <w:noProof/>
-          </w:rPr>
-          <w:t>3</w:t>
-        </w:r>
-      </w:fldSimple>
+      <w:r>
+        <w:fldChar w:fldCharType="begin"/>
+      </w:r>
+      <w:r>
+        <w:instrText xml:space="preserve"> SEQ Abbildung \* ARABIC </w:instrText>
+      </w:r>
+      <w:r>
+        <w:fldChar w:fldCharType="separate"/>
+      </w:r>
+      <w:r>
+        <w:rPr>
+          <w:noProof/>
+        </w:rPr>
+        <w:t>3</w:t>
+      </w:r>
+      <w:r>
+        <w:rPr>
+          <w:noProof/>
+        </w:rPr>
+        <w:fldChar w:fldCharType="end"/>
+      </w:r>
       <w:r>
         <w:t xml:space="preserve"> - Detailansichten</w:t>
       </w:r>
@@ -3738,15 +3763,35 @@
     </w:p>
     <w:p>
       <w:r>
-        <w:t xml:space="preserve">Wie Sie feststellen können, hat es bisher einige Projekte mit .Net gegeben. Daher sind Sie nun daran interessiert, ob eines dieser Projekte </w:t>
+        <w:t xml:space="preserve">Ein Arbeitskollege von Ihnen hatte einmal erzählt, dass er ein Projekt mit der Zühlke gemacht hatte. Sie mögen sich entfernt noch erinnern, </w:t>
+      </w:r>
+      <w:r>
+        <w:t>um was es ungefähr</w:t>
+      </w:r>
+      <w:r>
+        <w:t xml:space="preserve"> ging</w:t>
+      </w:r>
+      <w:r>
+        <w:t>, Ihnen fällt aber kein Begriff zu diesem Projekt ein. Trotzdem</w:t>
+      </w:r>
+      <w:r>
+        <w:t xml:space="preserve"> möchten Sie </w:t>
+      </w:r>
+      <w:r>
+        <w:t xml:space="preserve">nun </w:t>
+      </w:r>
+      <w:r>
+        <w:t xml:space="preserve">mehr über dieses Projekt </w:t>
+      </w:r>
+      <w:r>
+        <w:t>herausfinden</w:t>
       </w:r>
       <w:bookmarkStart w:id="16" w:name="_GoBack"/>
       <w:bookmarkEnd w:id="16"/>
       <w:r>
-        <w:t>in Zusammenarbeit mit Ihrem Arbeitgeber entstanden ist.</w:t>
-      </w:r>
-    </w:p>
-    <w:p/>
+        <w:t>.</w:t>
+      </w:r>
+    </w:p>
     <w:sectPr>
       <w:headerReference w:type="default" r:id="rId21"/>
       <w:footerReference w:type="default" r:id="rId22"/>
@@ -3811,7 +3856,7 @@
       <w:rPr>
         <w:noProof/>
       </w:rPr>
-      <w:t>11. Oktober 2011</w:t>
+      <w:t>12. Oktober 2011</w:t>
     </w:r>
     <w:r>
       <w:fldChar w:fldCharType="end"/>
@@ -3863,31 +3908,16 @@
       </w:rPr>
       <w:t xml:space="preserve"> von </w:t>
     </w:r>
-    <w:r>
-      <w:fldChar w:fldCharType="begin"/>
-    </w:r>
-    <w:r>
-      <w:instrText>NUMPAGES  \* Arabic  \* MERGEFORMAT</w:instrText>
-    </w:r>
-    <w:r>
-      <w:fldChar w:fldCharType="separate"/>
-    </w:r>
-    <w:r>
-      <w:rPr>
-        <w:b/>
-        <w:noProof/>
-        <w:lang w:val="de-DE"/>
-      </w:rPr>
-      <w:t>8</w:t>
-    </w:r>
-    <w:r>
-      <w:rPr>
-        <w:b/>
-        <w:noProof/>
-        <w:lang w:val="de-DE"/>
-      </w:rPr>
-      <w:fldChar w:fldCharType="end"/>
-    </w:r>
+    <w:fldSimple w:instr="NUMPAGES  \* Arabic  \* MERGEFORMAT">
+      <w:r>
+        <w:rPr>
+          <w:b/>
+          <w:noProof/>
+          <w:lang w:val="de-DE"/>
+        </w:rPr>
+        <w:t>8</w:t>
+      </w:r>
+    </w:fldSimple>
   </w:p>
 </w:ftr>
 </file>
@@ -8037,7 +8067,7 @@
 </file>
 
 <file path=customXml/itemProps1.xml><?xml version="1.0" encoding="utf-8"?>
-<ds:datastoreItem xmlns:ds="http://schemas.openxmlformats.org/officeDocument/2006/customXml" ds:itemID="{DA5C3282-3BEC-4912-A068-ECE1FDE9204A}">
+<ds:datastoreItem xmlns:ds="http://schemas.openxmlformats.org/officeDocument/2006/customXml" ds:itemID="{C56E5BF8-58C8-45F7-B33C-B69019F58B00}">
   <ds:schemaRefs>
     <ds:schemaRef ds:uri="http://schemas.openxmlformats.org/officeDocument/2006/bibliography"/>
   </ds:schemaRefs>

</xml_diff>

<commit_message>
refs #566 Guidelines dokumentiert, bereit für Review
</commit_message>
<xml_diff>
--- a/doc/03_Technischer_Bericht_Teil_2/03_Domain Analyse/Domain Analyse.docx
+++ b/doc/03_Technischer_Bericht_Teil_2/03_Domain Analyse/Domain Analyse.docx
@@ -109,7 +109,7 @@
                     <w:noProof/>
                     <w:color w:val="4F4F59"/>
                   </w:rPr>
-                  <w:t>17. Oktober 2011</w:t>
+                  <w:t>23. Oktober 2011</w:t>
                 </w:r>
                 <w:r>
                   <w:rPr>
@@ -3605,27 +3605,14 @@
       <w:r>
         <w:t xml:space="preserve">Abbildung </w:t>
       </w:r>
-      <w:r>
-        <w:fldChar w:fldCharType="begin"/>
-      </w:r>
-      <w:r>
-        <w:instrText xml:space="preserve"> SEQ Abbildung \* ARABIC </w:instrText>
-      </w:r>
-      <w:r>
-        <w:fldChar w:fldCharType="separate"/>
-      </w:r>
-      <w:r>
-        <w:rPr>
-          <w:noProof/>
-        </w:rPr>
-        <w:t>1</w:t>
-      </w:r>
-      <w:r>
-        <w:rPr>
-          <w:noProof/>
-        </w:rPr>
-        <w:fldChar w:fldCharType="end"/>
-      </w:r>
+      <w:fldSimple w:instr=" SEQ Abbildung \* ARABIC ">
+        <w:r>
+          <w:rPr>
+            <w:noProof/>
+          </w:rPr>
+          <w:t>1</w:t>
+        </w:r>
+      </w:fldSimple>
       <w:r>
         <w:t xml:space="preserve"> - Domain Model Daten</w:t>
       </w:r>
@@ -4210,27 +4197,14 @@
       <w:r>
         <w:t xml:space="preserve">Tabelle </w:t>
       </w:r>
-      <w:r>
-        <w:fldChar w:fldCharType="begin"/>
-      </w:r>
-      <w:r>
-        <w:instrText xml:space="preserve"> SEQ Tabelle \* ARABIC </w:instrText>
-      </w:r>
-      <w:r>
-        <w:fldChar w:fldCharType="separate"/>
-      </w:r>
-      <w:r>
-        <w:rPr>
-          <w:noProof/>
-        </w:rPr>
-        <w:t>1</w:t>
-      </w:r>
-      <w:r>
-        <w:rPr>
-          <w:noProof/>
-        </w:rPr>
-        <w:fldChar w:fldCharType="end"/>
-      </w:r>
+      <w:fldSimple w:instr=" SEQ Tabelle \* ARABIC ">
+        <w:r>
+          <w:rPr>
+            <w:noProof/>
+          </w:rPr>
+          <w:t>1</w:t>
+        </w:r>
+      </w:fldSimple>
       <w:r>
         <w:rPr>
           <w:noProof/>
@@ -4470,27 +4444,14 @@
       <w:r>
         <w:t xml:space="preserve">Abbildung </w:t>
       </w:r>
-      <w:r>
-        <w:fldChar w:fldCharType="begin"/>
-      </w:r>
-      <w:r>
-        <w:instrText xml:space="preserve"> SEQ Abbildung \* ARABIC </w:instrText>
-      </w:r>
-      <w:r>
-        <w:fldChar w:fldCharType="separate"/>
-      </w:r>
-      <w:r>
-        <w:rPr>
-          <w:noProof/>
-        </w:rPr>
-        <w:t>2</w:t>
-      </w:r>
-      <w:r>
-        <w:rPr>
-          <w:noProof/>
-        </w:rPr>
-        <w:fldChar w:fldCharType="end"/>
-      </w:r>
+      <w:fldSimple w:instr=" SEQ Abbildung \* ARABIC ">
+        <w:r>
+          <w:rPr>
+            <w:noProof/>
+          </w:rPr>
+          <w:t>2</w:t>
+        </w:r>
+      </w:fldSimple>
       <w:r>
         <w:t xml:space="preserve"> - Allgemeiner Ablauf</w:t>
       </w:r>
@@ -4741,27 +4702,14 @@
       <w:r>
         <w:t xml:space="preserve">Abbildung </w:t>
       </w:r>
-      <w:r>
-        <w:fldChar w:fldCharType="begin"/>
-      </w:r>
-      <w:r>
-        <w:instrText xml:space="preserve"> SEQ Abbildung \* ARABIC </w:instrText>
-      </w:r>
-      <w:r>
-        <w:fldChar w:fldCharType="separate"/>
-      </w:r>
-      <w:r>
-        <w:rPr>
-          <w:noProof/>
-        </w:rPr>
-        <w:t>3</w:t>
-      </w:r>
-      <w:r>
-        <w:rPr>
-          <w:noProof/>
-        </w:rPr>
-        <w:fldChar w:fldCharType="end"/>
-      </w:r>
+      <w:fldSimple w:instr=" SEQ Abbildung \* ARABIC ">
+        <w:r>
+          <w:rPr>
+            <w:noProof/>
+          </w:rPr>
+          <w:t>3</w:t>
+        </w:r>
+      </w:fldSimple>
       <w:r>
         <w:t xml:space="preserve"> - </w:t>
       </w:r>
@@ -4901,27 +4849,14 @@
       <w:r>
         <w:t xml:space="preserve">Abbildung </w:t>
       </w:r>
-      <w:r>
-        <w:fldChar w:fldCharType="begin"/>
-      </w:r>
-      <w:r>
-        <w:instrText xml:space="preserve"> SEQ Abbildung \* ARABIC </w:instrText>
-      </w:r>
-      <w:r>
-        <w:fldChar w:fldCharType="separate"/>
-      </w:r>
-      <w:r>
-        <w:rPr>
-          <w:noProof/>
-        </w:rPr>
-        <w:t>4</w:t>
-      </w:r>
-      <w:r>
-        <w:rPr>
-          <w:noProof/>
-        </w:rPr>
-        <w:fldChar w:fldCharType="end"/>
-      </w:r>
+      <w:fldSimple w:instr=" SEQ Abbildung \* ARABIC ">
+        <w:r>
+          <w:rPr>
+            <w:noProof/>
+          </w:rPr>
+          <w:t>4</w:t>
+        </w:r>
+      </w:fldSimple>
       <w:r>
         <w:t xml:space="preserve"> - Tree View Stufe 1</w:t>
       </w:r>
@@ -5123,27 +5058,14 @@
       <w:r>
         <w:t xml:space="preserve">Abbildung </w:t>
       </w:r>
-      <w:r>
-        <w:fldChar w:fldCharType="begin"/>
-      </w:r>
-      <w:r>
-        <w:instrText xml:space="preserve"> SEQ Abbildung \* ARABIC </w:instrText>
-      </w:r>
-      <w:r>
-        <w:fldChar w:fldCharType="separate"/>
-      </w:r>
-      <w:r>
-        <w:rPr>
-          <w:noProof/>
-        </w:rPr>
-        <w:t>5</w:t>
-      </w:r>
-      <w:r>
-        <w:rPr>
-          <w:noProof/>
-        </w:rPr>
-        <w:fldChar w:fldCharType="end"/>
-      </w:r>
+      <w:fldSimple w:instr=" SEQ Abbildung \* ARABIC ">
+        <w:r>
+          <w:rPr>
+            <w:noProof/>
+          </w:rPr>
+          <w:t>5</w:t>
+        </w:r>
+      </w:fldSimple>
       <w:r>
         <w:t xml:space="preserve"> - Tree View Stufe 2</w:t>
       </w:r>
@@ -6338,27 +6260,14 @@
       <w:r>
         <w:t xml:space="preserve">Abbildung </w:t>
       </w:r>
-      <w:r>
-        <w:fldChar w:fldCharType="begin"/>
-      </w:r>
-      <w:r>
-        <w:instrText xml:space="preserve"> SEQ Abbildung \* ARABIC </w:instrText>
-      </w:r>
-      <w:r>
-        <w:fldChar w:fldCharType="separate"/>
-      </w:r>
-      <w:r>
-        <w:rPr>
-          <w:noProof/>
-        </w:rPr>
-        <w:t>9</w:t>
-      </w:r>
-      <w:r>
-        <w:rPr>
-          <w:noProof/>
-        </w:rPr>
-        <w:fldChar w:fldCharType="end"/>
-      </w:r>
+      <w:fldSimple w:instr=" SEQ Abbildung \* ARABIC ">
+        <w:r>
+          <w:rPr>
+            <w:noProof/>
+          </w:rPr>
+          <w:t>9</w:t>
+        </w:r>
+      </w:fldSimple>
       <w:r>
         <w:t xml:space="preserve"> - Spider View</w:t>
       </w:r>
@@ -6913,27 +6822,14 @@
       <w:r>
         <w:t xml:space="preserve">Abbildung </w:t>
       </w:r>
-      <w:r>
-        <w:fldChar w:fldCharType="begin"/>
-      </w:r>
-      <w:r>
-        <w:instrText xml:space="preserve"> SEQ Abbildung \* ARABIC </w:instrText>
-      </w:r>
-      <w:r>
-        <w:fldChar w:fldCharType="separate"/>
-      </w:r>
-      <w:r>
-        <w:rPr>
-          <w:noProof/>
-        </w:rPr>
-        <w:t>10</w:t>
-      </w:r>
-      <w:r>
-        <w:rPr>
-          <w:noProof/>
-        </w:rPr>
-        <w:fldChar w:fldCharType="end"/>
-      </w:r>
+      <w:fldSimple w:instr=" SEQ Abbildung \* ARABIC ">
+        <w:r>
+          <w:rPr>
+            <w:noProof/>
+          </w:rPr>
+          <w:t>10</w:t>
+        </w:r>
+      </w:fldSimple>
       <w:r>
         <w:t xml:space="preserve"> - Multi-Filter</w:t>
       </w:r>
@@ -7166,27 +7062,14 @@
       <w:r>
         <w:t xml:space="preserve">Abbildung </w:t>
       </w:r>
-      <w:r>
-        <w:fldChar w:fldCharType="begin"/>
-      </w:r>
-      <w:r>
-        <w:instrText xml:space="preserve"> SEQ Abbildung \* ARABIC </w:instrText>
-      </w:r>
-      <w:r>
-        <w:fldChar w:fldCharType="separate"/>
-      </w:r>
-      <w:r>
-        <w:rPr>
-          <w:noProof/>
-        </w:rPr>
-        <w:t>11</w:t>
-      </w:r>
-      <w:r>
-        <w:rPr>
-          <w:noProof/>
-        </w:rPr>
-        <w:fldChar w:fldCharType="end"/>
-      </w:r>
+      <w:fldSimple w:instr=" SEQ Abbildung \* ARABIC ">
+        <w:r>
+          <w:rPr>
+            <w:noProof/>
+          </w:rPr>
+          <w:t>11</w:t>
+        </w:r>
+      </w:fldSimple>
       <w:r>
         <w:t xml:space="preserve"> - Finder</w:t>
       </w:r>
@@ -7484,27 +7367,14 @@
       <w:r>
         <w:t xml:space="preserve">Abbildung </w:t>
       </w:r>
-      <w:r>
-        <w:fldChar w:fldCharType="begin"/>
-      </w:r>
-      <w:r>
-        <w:instrText xml:space="preserve"> SEQ Abbildung \* ARABIC </w:instrText>
-      </w:r>
-      <w:r>
-        <w:fldChar w:fldCharType="separate"/>
-      </w:r>
-      <w:r>
-        <w:rPr>
-          <w:noProof/>
-        </w:rPr>
-        <w:t>12</w:t>
-      </w:r>
-      <w:r>
-        <w:rPr>
-          <w:noProof/>
-        </w:rPr>
-        <w:fldChar w:fldCharType="end"/>
-      </w:r>
+      <w:fldSimple w:instr=" SEQ Abbildung \* ARABIC ">
+        <w:r>
+          <w:rPr>
+            <w:noProof/>
+          </w:rPr>
+          <w:t>12</w:t>
+        </w:r>
+      </w:fldSimple>
       <w:r>
         <w:t xml:space="preserve"> - Detailansichten</w:t>
       </w:r>
@@ -7646,27 +7516,14 @@
       <w:r>
         <w:t xml:space="preserve">Abbildung </w:t>
       </w:r>
-      <w:r>
-        <w:fldChar w:fldCharType="begin"/>
-      </w:r>
-      <w:r>
-        <w:instrText xml:space="preserve"> SEQ Abbildung \* ARABIC </w:instrText>
-      </w:r>
-      <w:r>
-        <w:fldChar w:fldCharType="separate"/>
-      </w:r>
-      <w:r>
-        <w:rPr>
-          <w:noProof/>
-        </w:rPr>
-        <w:t>13</w:t>
-      </w:r>
-      <w:r>
-        <w:rPr>
-          <w:noProof/>
-        </w:rPr>
-        <w:fldChar w:fldCharType="end"/>
-      </w:r>
+      <w:fldSimple w:instr=" SEQ Abbildung \* ARABIC ">
+        <w:r>
+          <w:rPr>
+            <w:noProof/>
+          </w:rPr>
+          <w:t>13</w:t>
+        </w:r>
+      </w:fldSimple>
       <w:r>
         <w:t xml:space="preserve"> - Papierprototyp Variante A, Spider View</w:t>
       </w:r>
@@ -8210,27 +8067,14 @@
       <w:r>
         <w:t xml:space="preserve">Abbildung </w:t>
       </w:r>
-      <w:r>
-        <w:fldChar w:fldCharType="begin"/>
-      </w:r>
-      <w:r>
-        <w:instrText xml:space="preserve"> SEQ Abbildung \* ARABIC </w:instrText>
-      </w:r>
-      <w:r>
-        <w:fldChar w:fldCharType="separate"/>
-      </w:r>
-      <w:r>
-        <w:rPr>
-          <w:noProof/>
-        </w:rPr>
-        <w:t>14</w:t>
-      </w:r>
-      <w:r>
-        <w:rPr>
-          <w:noProof/>
-        </w:rPr>
-        <w:fldChar w:fldCharType="end"/>
-      </w:r>
+      <w:fldSimple w:instr=" SEQ Abbildung \* ARABIC ">
+        <w:r>
+          <w:rPr>
+            <w:noProof/>
+          </w:rPr>
+          <w:t>14</w:t>
+        </w:r>
+      </w:fldSimple>
       <w:r>
         <w:t xml:space="preserve"> - Papierprototyp Variante B</w:t>
       </w:r>
@@ -8526,27 +8370,14 @@
       <w:r>
         <w:t xml:space="preserve">Abbildung </w:t>
       </w:r>
-      <w:r>
-        <w:fldChar w:fldCharType="begin"/>
-      </w:r>
-      <w:r>
-        <w:instrText xml:space="preserve"> SEQ Abbildung \* ARABIC </w:instrText>
-      </w:r>
-      <w:r>
-        <w:fldChar w:fldCharType="separate"/>
-      </w:r>
-      <w:r>
-        <w:rPr>
-          <w:noProof/>
-        </w:rPr>
-        <w:t>15</w:t>
-      </w:r>
-      <w:r>
-        <w:rPr>
-          <w:noProof/>
-        </w:rPr>
-        <w:fldChar w:fldCharType="end"/>
-      </w:r>
+      <w:fldSimple w:instr=" SEQ Abbildung \* ARABIC ">
+        <w:r>
+          <w:rPr>
+            <w:noProof/>
+          </w:rPr>
+          <w:t>15</w:t>
+        </w:r>
+      </w:fldSimple>
       <w:r>
         <w:t xml:space="preserve"> - </w:t>
       </w:r>
@@ -8687,27 +8518,14 @@
       <w:r>
         <w:t xml:space="preserve">Abbildung </w:t>
       </w:r>
-      <w:r>
-        <w:fldChar w:fldCharType="begin"/>
-      </w:r>
-      <w:r>
-        <w:instrText xml:space="preserve"> SEQ Abbildung \* ARABIC </w:instrText>
-      </w:r>
-      <w:r>
-        <w:fldChar w:fldCharType="separate"/>
-      </w:r>
-      <w:r>
-        <w:rPr>
-          <w:noProof/>
-        </w:rPr>
-        <w:t>16</w:t>
-      </w:r>
-      <w:r>
-        <w:rPr>
-          <w:noProof/>
-        </w:rPr>
-        <w:fldChar w:fldCharType="end"/>
-      </w:r>
+      <w:fldSimple w:instr=" SEQ Abbildung \* ARABIC ">
+        <w:r>
+          <w:rPr>
+            <w:noProof/>
+          </w:rPr>
+          <w:t>16</w:t>
+        </w:r>
+      </w:fldSimple>
       <w:r>
         <w:t xml:space="preserve"> - Papierprototyp Variante C, Übersicht</w:t>
       </w:r>
@@ -8923,7 +8741,13 @@
         <w:fldChar w:fldCharType="end"/>
       </w:r>
       <w:r>
-        <w:t xml:space="preserve"> definiert eine Reihe von Prinzipien, die wenn möglich, eingehalten werden sollten. Project Flip 2.0 besitzt aber eine Reihe von Anforderungen, die sich nicht mit den Guidelines decken. Die nicht eingehaltenen Richtlinien werden hier aufgeführt</w:t>
+        <w:t xml:space="preserve"> definiert eine Reihe von Prinzipien, die wenn möglich, eingehalten werden sollten. Project Flip 2.0 besitzt aber eine Reihe von Anforderungen, die sich nicht</w:t>
+      </w:r>
+      <w:r>
+        <w:t xml:space="preserve"> mit den Guidelines vereinen lassen</w:t>
+      </w:r>
+      <w:r>
+        <w:t>. Die nicht eingehaltenen Richtlinien werden hier aufgeführt</w:t>
       </w:r>
       <w:r>
         <w:t>.</w:t>
@@ -9018,7 +8842,19 @@
         <w:rPr>
           <w:i w:val="0"/>
         </w:rPr>
-        <w:t xml:space="preserve"> einer Project Note benötigt viel Platz auf dem Bildschirm, weshalb nur jeweils eine in der Detailansicht und dem Lesemodus angezeigt wird. </w:t>
+        <w:t xml:space="preserve"> einer Project Note benötigt viel Platz auf dem Bildschirm, weshalb nur jeweils eine</w:t>
+      </w:r>
+      <w:r>
+        <w:rPr>
+          <w:i w:val="0"/>
+        </w:rPr>
+        <w:t xml:space="preserve"> PN</w:t>
+      </w:r>
+      <w:r>
+        <w:rPr>
+          <w:i w:val="0"/>
+        </w:rPr>
+        <w:t xml:space="preserve"> in der Detailansicht und dem Lesemodus angezeigt wird. </w:t>
       </w:r>
       <w:r>
         <w:rPr>
@@ -9249,6 +9085,7 @@
       <w:r>
         <w:rPr>
           <w:rStyle w:val="Funotenzeichen"/>
+          <w:lang w:val="en-GB"/>
         </w:rPr>
         <w:t>1</w:t>
       </w:r>
@@ -9477,6 +9314,7 @@
       <w:r>
         <w:rPr>
           <w:rStyle w:val="Funotenzeichen"/>
+          <w:lang w:val="en-GB"/>
         </w:rPr>
         <w:t>1</w:t>
       </w:r>
@@ -9497,7 +9335,13 @@
         <w:rPr>
           <w:lang w:val="en-US"/>
         </w:rPr>
-        <w:t>Analog Section 3.1 Punk 2.a</w:t>
+        <w:t xml:space="preserve">Siehe </w:t>
+      </w:r>
+      <w:r>
+        <w:rPr>
+          <w:lang w:val="en-US"/>
+        </w:rPr>
+        <w:t>Section 3.1 Punk 2.a</w:t>
       </w:r>
     </w:p>
     <w:p>
@@ -9574,6 +9418,7 @@
       <w:r>
         <w:rPr>
           <w:rStyle w:val="Funotenzeichen"/>
+          <w:lang w:val="en-GB"/>
         </w:rPr>
         <w:t>1</w:t>
       </w:r>
@@ -9591,8 +9436,6 @@
       <w:r>
         <w:t>Sofern keine Verzögerungen bei der Implementation entstehen, sollten diese jedoch umgesetzt werden.</w:t>
       </w:r>
-      <w:bookmarkStart w:id="57" w:name="_GoBack"/>
-      <w:bookmarkEnd w:id="57"/>
     </w:p>
     <w:p>
       <w:pPr>
@@ -9723,6 +9566,7 @@
       <w:r>
         <w:rPr>
           <w:rStyle w:val="Funotenzeichen"/>
+          <w:lang w:val="en-GB"/>
         </w:rPr>
         <w:t>1</w:t>
       </w:r>
@@ -9734,12 +9578,17 @@
       </w:r>
     </w:p>
     <w:p>
-      <w:pPr>
-        <w:rPr>
-          <w:lang w:val="en-US"/>
-        </w:rPr>
-      </w:pPr>
-    </w:p>
+      <w:r>
+        <w:t xml:space="preserve">Für eine übersichtliche Anzeige </w:t>
+      </w:r>
+      <w:r>
+        <w:t xml:space="preserve">der PNs ist ein Raster von Nöten. </w:t>
+      </w:r>
+      <w:r>
+        <w:t>Würden diese in der erwähnten ScatterView platziert werden, würde dies zu einer chaotischen Anzeige führen.</w:t>
+      </w:r>
+    </w:p>
+    <w:p/>
     <w:p>
       <w:pPr>
         <w:pStyle w:val="Zitat"/>
@@ -9831,6 +9680,7 @@
       <w:r>
         <w:rPr>
           <w:rStyle w:val="Funotenzeichen"/>
+          <w:lang w:val="en-GB"/>
         </w:rPr>
         <w:t>1</w:t>
       </w:r>
@@ -9842,12 +9692,11 @@
       </w:r>
     </w:p>
     <w:p>
-      <w:pPr>
-        <w:rPr>
-          <w:lang w:val="en-US"/>
-        </w:rPr>
-      </w:pPr>
-    </w:p>
+      <w:r>
+        <w:t>3D Elemente könnten in einer Erweiterung verwendet werden, haben aber für dieses Projekt keinerlei Priorität und werden daher nicht umgesetzt.</w:t>
+      </w:r>
+    </w:p>
+    <w:p/>
     <w:p>
       <w:pPr>
         <w:pStyle w:val="Zitat"/>
@@ -9915,6 +9764,7 @@
       <w:r>
         <w:rPr>
           <w:rStyle w:val="Funotenzeichen"/>
+          <w:lang w:val="en-GB"/>
         </w:rPr>
         <w:t>1</w:t>
       </w:r>
@@ -9927,98 +9777,27 @@
     </w:p>
     <w:p>
       <w:pPr>
-        <w:pStyle w:val="berschrift3"/>
+        <w:rPr>
+          <w:rStyle w:val="ZitatZchn"/>
+          <w:i w:val="0"/>
+          <w:iCs w:val="0"/>
+          <w:lang w:val="en-GB"/>
+        </w:rPr>
+      </w:pPr>
+      <w:r>
+        <w:rPr>
+          <w:lang w:val="en-GB"/>
+        </w:rPr>
+        <w:t xml:space="preserve">Siehe </w:t>
+      </w:r>
+      <w:r>
         <w:rPr>
           <w:lang w:val="en-US"/>
         </w:rPr>
-      </w:pPr>
-      <w:r>
-        <w:rPr>
-          <w:lang w:val="en-US"/>
-        </w:rPr>
-        <w:t>Sound Design Guidelines</w:t>
-      </w:r>
-    </w:p>
-    <w:p>
-      <w:pPr>
-        <w:rPr>
-          <w:lang w:val="en-US"/>
-        </w:rPr>
-      </w:pPr>
-      <w:r>
-        <w:rPr>
-          <w:b/>
-          <w:lang w:val="en-US"/>
-        </w:rPr>
-        <w:t>Section 3.3 Punkt 3:</w:t>
-      </w:r>
-      <w:r>
-        <w:rPr>
-          <w:lang w:val="en-US"/>
-        </w:rPr>
-        <w:br/>
-      </w:r>
-      <w:r>
-        <w:rPr>
-          <w:rStyle w:val="ZitatZchn"/>
-          <w:lang w:val="en-GB"/>
-        </w:rPr>
-        <w:t>„</w:t>
-      </w:r>
-      <w:r>
-        <w:rPr>
-          <w:rStyle w:val="ZitatZchn"/>
-          <w:lang w:val="en-US"/>
-        </w:rPr>
-        <w:t>3. Use sound judiciously. Sound is often difficult to hear in public locations. If sounds are overbearing or annoying people will mute the speakers or remove the application.</w:t>
-      </w:r>
-      <w:r>
-        <w:rPr>
-          <w:rStyle w:val="ZitatZchn"/>
-          <w:lang w:val="en-GB"/>
-        </w:rPr>
-        <w:t>”</w:t>
-      </w:r>
-      <w:r>
-        <w:rPr>
-          <w:rStyle w:val="ZitatZchn"/>
-          <w:lang w:val="en-GB"/>
-        </w:rPr>
-        <w:fldChar w:fldCharType="begin"/>
-      </w:r>
-      <w:r>
-        <w:rPr>
-          <w:rStyle w:val="ZitatZchn"/>
-          <w:lang w:val="en-GB"/>
-        </w:rPr>
-        <w:instrText xml:space="preserve"> NOTEREF _Ref306623733 \f \h </w:instrText>
-      </w:r>
-      <w:r>
-        <w:rPr>
-          <w:rStyle w:val="ZitatZchn"/>
-          <w:lang w:val="en-GB"/>
-        </w:rPr>
-      </w:r>
-      <w:r>
-        <w:rPr>
-          <w:rStyle w:val="ZitatZchn"/>
-          <w:lang w:val="en-GB"/>
-        </w:rPr>
-        <w:fldChar w:fldCharType="separate"/>
-      </w:r>
-      <w:r>
-        <w:rPr>
-          <w:rStyle w:val="Funotenzeichen"/>
-        </w:rPr>
-        <w:t>1</w:t>
-      </w:r>
-      <w:r>
-        <w:rPr>
-          <w:rStyle w:val="ZitatZchn"/>
-          <w:lang w:val="en-GB"/>
-        </w:rPr>
-        <w:fldChar w:fldCharType="end"/>
-      </w:r>
+        <w:t>Section 3.1 Punkt 6.a</w:t>
+      </w:r>
+      <w:bookmarkStart w:id="57" w:name="_GoBack"/>
+      <w:bookmarkEnd w:id="57"/>
     </w:p>
     <w:sectPr>
       <w:headerReference w:type="default" r:id="rId26"/>
@@ -10084,7 +9863,7 @@
       <w:rPr>
         <w:noProof/>
       </w:rPr>
-      <w:t>17. Oktober 2011</w:t>
+      <w:t>23. Oktober 2011</w:t>
     </w:r>
     <w:r>
       <w:fldChar w:fldCharType="end"/>
@@ -10136,16 +9915,31 @@
       </w:rPr>
       <w:t xml:space="preserve"> von </w:t>
     </w:r>
-    <w:fldSimple w:instr="NUMPAGES  \* Arabic  \* MERGEFORMAT">
-      <w:r>
-        <w:rPr>
-          <w:b/>
-          <w:noProof/>
-          <w:lang w:val="de-DE"/>
-        </w:rPr>
-        <w:t>17</w:t>
-      </w:r>
-    </w:fldSimple>
+    <w:r>
+      <w:fldChar w:fldCharType="begin"/>
+    </w:r>
+    <w:r>
+      <w:instrText>NUMPAGES  \* Arabic  \* MERGEFORMAT</w:instrText>
+    </w:r>
+    <w:r>
+      <w:fldChar w:fldCharType="separate"/>
+    </w:r>
+    <w:r>
+      <w:rPr>
+        <w:b/>
+        <w:noProof/>
+        <w:lang w:val="de-DE"/>
+      </w:rPr>
+      <w:t>17</w:t>
+    </w:r>
+    <w:r>
+      <w:rPr>
+        <w:b/>
+        <w:noProof/>
+        <w:lang w:val="de-DE"/>
+      </w:rPr>
+      <w:fldChar w:fldCharType="end"/>
+    </w:r>
   </w:p>
 </w:ftr>
 </file>
@@ -14555,7 +14349,7 @@
 </file>
 
 <file path=customXml/itemProps1.xml><?xml version="1.0" encoding="utf-8"?>
-<ds:datastoreItem xmlns:ds="http://schemas.openxmlformats.org/officeDocument/2006/customXml" ds:itemID="{3740A0A2-F43A-48C2-B727-321EFA16D8D9}">
+<ds:datastoreItem xmlns:ds="http://schemas.openxmlformats.org/officeDocument/2006/customXml" ds:itemID="{04453982-05D3-472F-9242-4F0C9ACB9411}">
   <ds:schemaRefs>
     <ds:schemaRef ds:uri="http://schemas.openxmlformats.org/officeDocument/2006/bibliography"/>
   </ds:schemaRefs>

</xml_diff>